<commit_message>
Update Relatório PI com introdução.docx
</commit_message>
<xml_diff>
--- a/SEND_ALGORITHM/Relatório PI com introdução.docx
+++ b/SEND_ALGORITHM/Relatório PI com introdução.docx
@@ -4,7 +4,7 @@
   <w:body>
     <w:p>
       <w:pPr>
-        <w:pStyle w:val="Ttulo"/>
+        <w:pStyle w:val="Title"/>
         <w:jc w:val="center"/>
       </w:pPr>
       <w:r>
@@ -226,24 +226,24 @@
     </w:p>
     <w:p>
       <w:pPr>
-        <w:pStyle w:val="Ttulo"/>
+        <w:pStyle w:val="Title"/>
         <w:jc w:val="center"/>
       </w:pPr>
     </w:p>
     <w:p>
       <w:pPr>
-        <w:pStyle w:val="Ttulo"/>
-      </w:pPr>
-    </w:p>
-    <w:p>
-      <w:pPr>
-        <w:pStyle w:val="Ttulo"/>
+        <w:pStyle w:val="Title"/>
+      </w:pPr>
+    </w:p>
+    <w:p>
+      <w:pPr>
+        <w:pStyle w:val="Title"/>
         <w:jc w:val="center"/>
       </w:pPr>
     </w:p>
     <w:p>
       <w:pPr>
-        <w:pStyle w:val="Ttulo"/>
+        <w:pStyle w:val="Title"/>
         <w:jc w:val="center"/>
         <w:rPr>
           <w:rFonts w:ascii="Arial" w:hAnsi="Arial" w:cs="Arial"/>
@@ -438,22 +438,19 @@
     </w:p>
     <w:p>
       <w:pPr>
-        <w:pStyle w:val="ndice1"/>
-      </w:pPr>
-    </w:p>
-    <w:p>
-      <w:pPr>
-        <w:pStyle w:val="ndice1"/>
-        <w:rPr>
-          <w:rFonts w:ascii="Arial" w:hAnsi="Arial"/>
-        </w:rPr>
-      </w:pPr>
-    </w:p>
-    <w:p>
-      <w:pPr>
-        <w:pStyle w:val="Ttulo"/>
-        <w:rPr>
-          <w:rStyle w:val="Forte"/>
+        <w:pStyle w:val="TOC1"/>
+      </w:pPr>
+    </w:p>
+    <w:p>
+      <w:pPr>
+        <w:pStyle w:val="TOC1"/>
+      </w:pPr>
+    </w:p>
+    <w:p>
+      <w:pPr>
+        <w:pStyle w:val="Title"/>
+        <w:rPr>
+          <w:rStyle w:val="Strong"/>
           <w:rFonts w:ascii="Arial" w:hAnsi="Arial" w:cs="Arial"/>
           <w:sz w:val="32"/>
           <w:szCs w:val="32"/>
@@ -461,7 +458,7 @@
       </w:pPr>
       <w:r>
         <w:rPr>
-          <w:rStyle w:val="Forte"/>
+          <w:rStyle w:val="Strong"/>
           <w:rFonts w:ascii="Arial" w:hAnsi="Arial" w:cs="Arial"/>
           <w:sz w:val="32"/>
           <w:szCs w:val="32"/>
@@ -473,7 +470,7 @@
       <w:pPr>
         <w:suppressAutoHyphens w:val="0"/>
         <w:rPr>
-          <w:rStyle w:val="Forte"/>
+          <w:rStyle w:val="Strong"/>
           <w:rFonts w:ascii="Arial" w:hAnsi="Arial"/>
           <w:sz w:val="32"/>
           <w:szCs w:val="32"/>
@@ -485,7 +482,7 @@
         <w:suppressAutoHyphens w:val="0"/>
         <w:ind w:firstLine="720"/>
         <w:rPr>
-          <w:rStyle w:val="Forte"/>
+          <w:rStyle w:val="Strong"/>
           <w:rFonts w:ascii="Arial" w:hAnsi="Arial"/>
           <w:b w:val="0"/>
           <w:bCs w:val="0"/>
@@ -495,7 +492,7 @@
       </w:pPr>
       <w:r>
         <w:rPr>
-          <w:rStyle w:val="Forte"/>
+          <w:rStyle w:val="Strong"/>
           <w:rFonts w:ascii="Arial" w:hAnsi="Arial"/>
           <w:b w:val="0"/>
           <w:bCs w:val="0"/>
@@ -506,7 +503,7 @@
       </w:r>
       <w:r>
         <w:rPr>
-          <w:rStyle w:val="Forte"/>
+          <w:rStyle w:val="Strong"/>
           <w:rFonts w:ascii="Arial" w:hAnsi="Arial"/>
           <w:b w:val="0"/>
           <w:bCs w:val="0"/>
@@ -517,7 +514,7 @@
       </w:r>
       <w:r>
         <w:rPr>
-          <w:rStyle w:val="Forte"/>
+          <w:rStyle w:val="Strong"/>
           <w:rFonts w:ascii="Arial" w:hAnsi="Arial"/>
           <w:b w:val="0"/>
           <w:bCs w:val="0"/>
@@ -528,7 +525,7 @@
       </w:r>
       <w:r>
         <w:rPr>
-          <w:rStyle w:val="Forte"/>
+          <w:rStyle w:val="Strong"/>
           <w:rFonts w:ascii="Arial" w:hAnsi="Arial"/>
           <w:b w:val="0"/>
           <w:bCs w:val="0"/>
@@ -539,7 +536,7 @@
       </w:r>
       <w:r>
         <w:rPr>
-          <w:rStyle w:val="Forte"/>
+          <w:rStyle w:val="Strong"/>
           <w:rFonts w:ascii="Arial" w:hAnsi="Arial"/>
           <w:b w:val="0"/>
           <w:bCs w:val="0"/>
@@ -550,7 +547,7 @@
       </w:r>
       <w:r>
         <w:rPr>
-          <w:rStyle w:val="Forte"/>
+          <w:rStyle w:val="Strong"/>
           <w:rFonts w:ascii="Arial" w:hAnsi="Arial"/>
           <w:b w:val="0"/>
           <w:bCs w:val="0"/>
@@ -565,7 +562,7 @@
         <w:suppressAutoHyphens w:val="0"/>
         <w:ind w:firstLine="720"/>
         <w:rPr>
-          <w:rStyle w:val="Forte"/>
+          <w:rStyle w:val="Strong"/>
           <w:rFonts w:ascii="Arial" w:hAnsi="Arial"/>
           <w:b w:val="0"/>
           <w:bCs w:val="0"/>
@@ -579,7 +576,7 @@
         <w:suppressAutoHyphens w:val="0"/>
         <w:ind w:firstLine="720"/>
         <w:rPr>
-          <w:rStyle w:val="Forte"/>
+          <w:rStyle w:val="Strong"/>
           <w:rFonts w:ascii="Arial" w:hAnsi="Arial"/>
           <w:b w:val="0"/>
           <w:bCs w:val="0"/>
@@ -589,7 +586,7 @@
       </w:pPr>
       <w:r>
         <w:rPr>
-          <w:rStyle w:val="Forte"/>
+          <w:rStyle w:val="Strong"/>
           <w:rFonts w:ascii="Arial" w:hAnsi="Arial"/>
           <w:b w:val="0"/>
           <w:bCs w:val="0"/>
@@ -600,7 +597,7 @@
       </w:r>
       <w:r>
         <w:rPr>
-          <w:rStyle w:val="Forte"/>
+          <w:rStyle w:val="Strong"/>
           <w:rFonts w:ascii="Arial" w:hAnsi="Arial"/>
           <w:b w:val="0"/>
           <w:bCs w:val="0"/>
@@ -611,7 +608,7 @@
       </w:r>
       <w:r>
         <w:rPr>
-          <w:rStyle w:val="Forte"/>
+          <w:rStyle w:val="Strong"/>
           <w:rFonts w:ascii="Arial" w:hAnsi="Arial"/>
           <w:b w:val="0"/>
           <w:bCs w:val="0"/>
@@ -622,7 +619,7 @@
       </w:r>
       <w:r>
         <w:rPr>
-          <w:rStyle w:val="Forte"/>
+          <w:rStyle w:val="Strong"/>
           <w:rFonts w:ascii="Arial" w:hAnsi="Arial"/>
           <w:b w:val="0"/>
           <w:bCs w:val="0"/>
@@ -633,7 +630,7 @@
       </w:r>
       <w:r>
         <w:rPr>
-          <w:rStyle w:val="Forte"/>
+          <w:rStyle w:val="Strong"/>
           <w:rFonts w:ascii="Arial" w:hAnsi="Arial"/>
           <w:b w:val="0"/>
           <w:bCs w:val="0"/>
@@ -644,38 +641,53 @@
       </w:r>
       <w:r>
         <w:rPr>
-          <w:rStyle w:val="Forte"/>
+          <w:rStyle w:val="Strong"/>
           <w:rFonts w:ascii="Arial" w:hAnsi="Arial"/>
           <w:b w:val="0"/>
           <w:bCs w:val="0"/>
           <w:sz w:val="24"/>
           <w:szCs w:val="24"/>
         </w:rPr>
-        <w:t xml:space="preserve">confiar os alunos com ficheiros pertinentes às informações pessoais dos utilizadores do programa a que os </w:t>
-      </w:r>
-      <w:proofErr w:type="spellStart"/>
-      <w:r>
-        <w:rPr>
-          <w:rStyle w:val="Forte"/>
+        <w:t xml:space="preserve">confiar os alunos com ficheiros pertinentes às informações pessoais dos utilizadores do programa a que os logs corresponde. </w:t>
+      </w:r>
+    </w:p>
+    <w:p>
+      <w:pPr>
+        <w:suppressAutoHyphens w:val="0"/>
+        <w:ind w:firstLine="720"/>
+        <w:rPr>
+          <w:rStyle w:val="Strong"/>
           <w:rFonts w:ascii="Arial" w:hAnsi="Arial"/>
           <w:b w:val="0"/>
           <w:bCs w:val="0"/>
           <w:sz w:val="24"/>
           <w:szCs w:val="24"/>
         </w:rPr>
-        <w:t>logs</w:t>
-      </w:r>
-      <w:proofErr w:type="spellEnd"/>
-      <w:r>
-        <w:rPr>
-          <w:rStyle w:val="Forte"/>
+      </w:pPr>
+    </w:p>
+    <w:p>
+      <w:pPr>
+        <w:suppressAutoHyphens w:val="0"/>
+        <w:ind w:firstLine="720"/>
+        <w:rPr>
+          <w:rStyle w:val="Strong"/>
           <w:rFonts w:ascii="Arial" w:hAnsi="Arial"/>
           <w:b w:val="0"/>
           <w:bCs w:val="0"/>
           <w:sz w:val="24"/>
           <w:szCs w:val="24"/>
         </w:rPr>
-        <w:t xml:space="preserve"> corresponde. </w:t>
+      </w:pPr>
+      <w:r>
+        <w:rPr>
+          <w:rStyle w:val="Strong"/>
+          <w:rFonts w:ascii="Arial" w:hAnsi="Arial"/>
+          <w:b w:val="0"/>
+          <w:bCs w:val="0"/>
+          <w:sz w:val="24"/>
+          <w:szCs w:val="24"/>
+        </w:rPr>
+        <w:t>Ao professor Paulo Alexandre Santos, por se disponibilizar para o esclarecimento de dúvidas relativas a problemas encontrados no desenvolvimento ao longo da elaboração do projeto.</w:t>
       </w:r>
     </w:p>
     <w:p>
@@ -683,7 +695,7 @@
         <w:suppressAutoHyphens w:val="0"/>
         <w:ind w:firstLine="720"/>
         <w:rPr>
-          <w:rStyle w:val="Forte"/>
+          <w:rStyle w:val="Strong"/>
           <w:rFonts w:ascii="Arial" w:hAnsi="Arial"/>
           <w:b w:val="0"/>
           <w:bCs w:val="0"/>
@@ -697,7 +709,7 @@
         <w:suppressAutoHyphens w:val="0"/>
         <w:ind w:firstLine="720"/>
         <w:rPr>
-          <w:rStyle w:val="Forte"/>
+          <w:rStyle w:val="Strong"/>
           <w:rFonts w:ascii="Arial" w:hAnsi="Arial"/>
           <w:b w:val="0"/>
           <w:bCs w:val="0"/>
@@ -707,14 +719,36 @@
       </w:pPr>
       <w:r>
         <w:rPr>
-          <w:rStyle w:val="Forte"/>
+          <w:rStyle w:val="Strong"/>
           <w:rFonts w:ascii="Arial" w:hAnsi="Arial"/>
           <w:b w:val="0"/>
           <w:bCs w:val="0"/>
           <w:sz w:val="24"/>
           <w:szCs w:val="24"/>
         </w:rPr>
-        <w:t>Ao professor Paulo Alexandre Santos, por se disponibilizar para o esclarecimento de dúvidas relativas a problemas encontrados no desenvolvimento ao longo da elaboração do projeto.</w:t>
+        <w:t xml:space="preserve"> E à Professora Cristina Costa, na assistência da estruturação e redação do relatório</w:t>
+      </w:r>
+      <w:r>
+        <w:rPr>
+          <w:rStyle w:val="Strong"/>
+          <w:rFonts w:ascii="Arial" w:hAnsi="Arial"/>
+          <w:b w:val="0"/>
+          <w:bCs w:val="0"/>
+          <w:sz w:val="24"/>
+          <w:szCs w:val="24"/>
+        </w:rPr>
+        <w:t>, fornecendo sabedoria para a otimização das nossas apresentações e PowerPoint que as acompanham</w:t>
+      </w:r>
+      <w:r>
+        <w:rPr>
+          <w:rStyle w:val="Strong"/>
+          <w:rFonts w:ascii="Arial" w:hAnsi="Arial"/>
+          <w:b w:val="0"/>
+          <w:bCs w:val="0"/>
+          <w:sz w:val="24"/>
+          <w:szCs w:val="24"/>
+        </w:rPr>
+        <w:t>.</w:t>
       </w:r>
     </w:p>
     <w:p>
@@ -722,7 +756,7 @@
         <w:suppressAutoHyphens w:val="0"/>
         <w:ind w:firstLine="720"/>
         <w:rPr>
-          <w:rStyle w:val="Forte"/>
+          <w:rStyle w:val="Strong"/>
           <w:rFonts w:ascii="Arial" w:hAnsi="Arial"/>
           <w:b w:val="0"/>
           <w:bCs w:val="0"/>
@@ -736,7 +770,7 @@
         <w:suppressAutoHyphens w:val="0"/>
         <w:ind w:firstLine="720"/>
         <w:rPr>
-          <w:rStyle w:val="Forte"/>
+          <w:rStyle w:val="Strong"/>
           <w:rFonts w:ascii="Arial" w:hAnsi="Arial"/>
           <w:b w:val="0"/>
           <w:bCs w:val="0"/>
@@ -746,82 +780,21 @@
       </w:pPr>
       <w:r>
         <w:rPr>
-          <w:rStyle w:val="Forte"/>
+          <w:rStyle w:val="Strong"/>
           <w:rFonts w:ascii="Arial" w:hAnsi="Arial"/>
           <w:b w:val="0"/>
           <w:bCs w:val="0"/>
           <w:sz w:val="24"/>
           <w:szCs w:val="24"/>
         </w:rPr>
-        <w:t xml:space="preserve"> E à Professora Cristina Costa, na assistência da estruturação e redação do relatório</w:t>
-      </w:r>
-      <w:r>
-        <w:rPr>
-          <w:rStyle w:val="Forte"/>
-          <w:rFonts w:ascii="Arial" w:hAnsi="Arial"/>
-          <w:b w:val="0"/>
-          <w:bCs w:val="0"/>
-          <w:sz w:val="24"/>
-          <w:szCs w:val="24"/>
-        </w:rPr>
-        <w:t>, fornecendo sabedoria para a otimização das nossas apresentações e PowerPoint que as acompanham</w:t>
-      </w:r>
-      <w:r>
-        <w:rPr>
-          <w:rStyle w:val="Forte"/>
-          <w:rFonts w:ascii="Arial" w:hAnsi="Arial"/>
-          <w:b w:val="0"/>
-          <w:bCs w:val="0"/>
-          <w:sz w:val="24"/>
-          <w:szCs w:val="24"/>
-        </w:rPr>
-        <w:t>.</w:t>
+        <w:t xml:space="preserve"> </w:t>
       </w:r>
     </w:p>
     <w:p>
       <w:pPr>
         <w:suppressAutoHyphens w:val="0"/>
-        <w:ind w:firstLine="720"/>
-        <w:rPr>
-          <w:rStyle w:val="Forte"/>
-          <w:rFonts w:ascii="Arial" w:hAnsi="Arial"/>
-          <w:b w:val="0"/>
-          <w:bCs w:val="0"/>
-          <w:sz w:val="24"/>
-          <w:szCs w:val="24"/>
-        </w:rPr>
-      </w:pPr>
-    </w:p>
-    <w:p>
-      <w:pPr>
-        <w:suppressAutoHyphens w:val="0"/>
-        <w:ind w:firstLine="720"/>
-        <w:rPr>
-          <w:rStyle w:val="Forte"/>
-          <w:rFonts w:ascii="Arial" w:hAnsi="Arial"/>
-          <w:b w:val="0"/>
-          <w:bCs w:val="0"/>
-          <w:sz w:val="24"/>
-          <w:szCs w:val="24"/>
-        </w:rPr>
-      </w:pPr>
-      <w:r>
-        <w:rPr>
-          <w:rStyle w:val="Forte"/>
-          <w:rFonts w:ascii="Arial" w:hAnsi="Arial"/>
-          <w:b w:val="0"/>
-          <w:bCs w:val="0"/>
-          <w:sz w:val="24"/>
-          <w:szCs w:val="24"/>
-        </w:rPr>
-        <w:t xml:space="preserve"> </w:t>
-      </w:r>
-    </w:p>
-    <w:p>
-      <w:pPr>
-        <w:suppressAutoHyphens w:val="0"/>
-        <w:rPr>
-          <w:rStyle w:val="Forte"/>
+        <w:rPr>
+          <w:rStyle w:val="Strong"/>
           <w:rFonts w:ascii="Arial" w:eastAsia="Times New Roman" w:hAnsi="Arial"/>
           <w:spacing w:val="-10"/>
           <w:sz w:val="32"/>
@@ -830,7 +803,7 @@
       </w:pPr>
       <w:r>
         <w:rPr>
-          <w:rStyle w:val="Forte"/>
+          <w:rStyle w:val="Strong"/>
           <w:rFonts w:ascii="Arial" w:hAnsi="Arial"/>
           <w:sz w:val="32"/>
           <w:szCs w:val="32"/>
@@ -840,9 +813,9 @@
     </w:p>
     <w:p>
       <w:pPr>
-        <w:pStyle w:val="Ttulo"/>
-        <w:rPr>
-          <w:rStyle w:val="Forte"/>
+        <w:pStyle w:val="Title"/>
+        <w:rPr>
+          <w:rStyle w:val="Strong"/>
           <w:rFonts w:ascii="Arial" w:hAnsi="Arial" w:cs="Arial"/>
           <w:sz w:val="32"/>
           <w:szCs w:val="32"/>
@@ -850,7 +823,7 @@
       </w:pPr>
       <w:r>
         <w:rPr>
-          <w:rStyle w:val="Forte"/>
+          <w:rStyle w:val="Strong"/>
           <w:rFonts w:ascii="Arial" w:hAnsi="Arial" w:cs="Arial"/>
           <w:sz w:val="32"/>
           <w:szCs w:val="32"/>
@@ -862,7 +835,7 @@
     <w:p/>
     <w:p>
       <w:pPr>
-        <w:pStyle w:val="ndice1"/>
+        <w:pStyle w:val="TOC1"/>
       </w:pPr>
     </w:p>
     <w:p>
@@ -876,7 +849,7 @@
     <w:p/>
     <w:p>
       <w:pPr>
-        <w:pStyle w:val="ndice1"/>
+        <w:pStyle w:val="TOC1"/>
         <w:rPr>
           <w:rFonts w:asciiTheme="minorHAnsi" w:eastAsiaTheme="minorEastAsia" w:hAnsiTheme="minorHAnsi" w:cstheme="minorBidi"/>
           <w:noProof/>
@@ -894,10 +867,10 @@
       <w:r>
         <w:fldChar w:fldCharType="separate"/>
       </w:r>
-      <w:hyperlink w:anchor="_Toc139465059" w:history="1">
+      <w:hyperlink w:anchor="_Toc139851116" w:history="1">
         <w:r>
           <w:rPr>
-            <w:rStyle w:val="Hiperligao"/>
+            <w:rStyle w:val="Hyperlink"/>
             <w:noProof/>
           </w:rPr>
           <w:t>Introdução</w:t>
@@ -918,7 +891,7 @@
           <w:rPr>
             <w:noProof/>
           </w:rPr>
-          <w:instrText xml:space="preserve"> PAGEREF _Toc139465059 \h </w:instrText>
+          <w:instrText xml:space="preserve"> PAGEREF _Toc139851116 \h </w:instrText>
         </w:r>
         <w:r>
           <w:rPr>
@@ -935,7 +908,7 @@
           <w:rPr>
             <w:noProof/>
           </w:rPr>
-          <w:t>3</w:t>
+          <w:t>6</w:t>
         </w:r>
         <w:r>
           <w:rPr>
@@ -947,7 +920,7 @@
     </w:p>
     <w:p>
       <w:pPr>
-        <w:pStyle w:val="ndice1"/>
+        <w:pStyle w:val="TOC1"/>
         <w:rPr>
           <w:rFonts w:asciiTheme="minorHAnsi" w:eastAsiaTheme="minorEastAsia" w:hAnsiTheme="minorHAnsi" w:cstheme="minorBidi"/>
           <w:noProof/>
@@ -956,10 +929,10 @@
           <w14:ligatures w14:val="standardContextual"/>
         </w:rPr>
       </w:pPr>
-      <w:hyperlink w:anchor="_Toc139465060" w:history="1">
+      <w:hyperlink w:anchor="_Toc139851117" w:history="1">
         <w:r>
           <w:rPr>
-            <w:rStyle w:val="Hiperligao"/>
+            <w:rStyle w:val="Hyperlink"/>
             <w:noProof/>
           </w:rPr>
           <w:t>Ferramentas Utilizadas</w:t>
@@ -980,7 +953,7 @@
           <w:rPr>
             <w:noProof/>
           </w:rPr>
-          <w:instrText xml:space="preserve"> PAGEREF _Toc139465060 \h </w:instrText>
+          <w:instrText xml:space="preserve"> PAGEREF _Toc139851117 \h </w:instrText>
         </w:r>
         <w:r>
           <w:rPr>
@@ -997,7 +970,7 @@
           <w:rPr>
             <w:noProof/>
           </w:rPr>
-          <w:t>4</w:t>
+          <w:t>7</w:t>
         </w:r>
         <w:r>
           <w:rPr>
@@ -1009,7 +982,7 @@
     </w:p>
     <w:p>
       <w:pPr>
-        <w:pStyle w:val="ndice1"/>
+        <w:pStyle w:val="TOC1"/>
         <w:rPr>
           <w:rFonts w:asciiTheme="minorHAnsi" w:eastAsiaTheme="minorEastAsia" w:hAnsiTheme="minorHAnsi" w:cstheme="minorBidi"/>
           <w:noProof/>
@@ -1018,10 +991,10 @@
           <w14:ligatures w14:val="standardContextual"/>
         </w:rPr>
       </w:pPr>
-      <w:hyperlink w:anchor="_Toc139465061" w:history="1">
+      <w:hyperlink w:anchor="_Toc139851118" w:history="1">
         <w:r>
           <w:rPr>
-            <w:rStyle w:val="Hiperligao"/>
+            <w:rStyle w:val="Hyperlink"/>
             <w:noProof/>
           </w:rPr>
           <w:t>Webgrafia</w:t>
@@ -1042,7 +1015,7 @@
           <w:rPr>
             <w:noProof/>
           </w:rPr>
-          <w:instrText xml:space="preserve"> PAGEREF _Toc139465061 \h </w:instrText>
+          <w:instrText xml:space="preserve"> PAGEREF _Toc139851118 \h </w:instrText>
         </w:r>
         <w:r>
           <w:rPr>
@@ -1059,7 +1032,7 @@
           <w:rPr>
             <w:noProof/>
           </w:rPr>
-          <w:t>5</w:t>
+          <w:t>8</w:t>
         </w:r>
         <w:r>
           <w:rPr>
@@ -1071,71 +1044,6 @@
     </w:p>
     <w:p>
       <w:pPr>
-        <w:pStyle w:val="ndice2"/>
-        <w:tabs>
-          <w:tab w:val="right" w:leader="dot" w:pos="8494"/>
-        </w:tabs>
-        <w:rPr>
-          <w:rFonts w:asciiTheme="minorHAnsi" w:eastAsiaTheme="minorEastAsia" w:hAnsiTheme="minorHAnsi" w:cstheme="minorBidi"/>
-          <w:noProof/>
-          <w:kern w:val="2"/>
-          <w:lang w:val="en-CA" w:eastAsia="en-CA"/>
-          <w14:ligatures w14:val="standardContextual"/>
-        </w:rPr>
-      </w:pPr>
-      <w:hyperlink w:anchor="_Toc139465062" w:history="1">
-        <w:r>
-          <w:rPr>
-            <w:rStyle w:val="Hiperligao"/>
-            <w:noProof/>
-          </w:rPr>
-          <w:t>Webgrafia dentro do código</w:t>
-        </w:r>
-        <w:r>
-          <w:rPr>
-            <w:noProof/>
-          </w:rPr>
-          <w:tab/>
-        </w:r>
-        <w:r>
-          <w:rPr>
-            <w:noProof/>
-          </w:rPr>
-          <w:fldChar w:fldCharType="begin"/>
-        </w:r>
-        <w:r>
-          <w:rPr>
-            <w:noProof/>
-          </w:rPr>
-          <w:instrText xml:space="preserve"> PAGEREF _Toc139465062 \h </w:instrText>
-        </w:r>
-        <w:r>
-          <w:rPr>
-            <w:noProof/>
-          </w:rPr>
-        </w:r>
-        <w:r>
-          <w:rPr>
-            <w:noProof/>
-          </w:rPr>
-          <w:fldChar w:fldCharType="separate"/>
-        </w:r>
-        <w:r>
-          <w:rPr>
-            <w:noProof/>
-          </w:rPr>
-          <w:t>5</w:t>
-        </w:r>
-        <w:r>
-          <w:rPr>
-            <w:noProof/>
-          </w:rPr>
-          <w:fldChar w:fldCharType="end"/>
-        </w:r>
-      </w:hyperlink>
-    </w:p>
-    <w:p>
-      <w:pPr>
         <w:pageBreakBefore/>
         <w:suppressAutoHyphens w:val="0"/>
       </w:pPr>
@@ -1146,10 +1054,10 @@
     </w:p>
     <w:p>
       <w:pPr>
-        <w:pStyle w:val="Ttulo1"/>
+        <w:pStyle w:val="Heading1"/>
         <w:ind w:firstLine="720"/>
       </w:pPr>
-      <w:bookmarkStart w:id="0" w:name="_Toc139465059"/>
+      <w:bookmarkStart w:id="0" w:name="_Toc139851116"/>
       <w:r>
         <w:rPr>
           <w:sz w:val="48"/>
@@ -1182,14 +1090,7 @@
           <w:sz w:val="24"/>
           <w:szCs w:val="24"/>
         </w:rPr>
-        <w:t xml:space="preserve">No âmbito da disciplina de Projeto Integrado 1 foi-nos proposto </w:t>
-      </w:r>
-      <w:r>
-        <w:rPr>
-          <w:sz w:val="24"/>
-          <w:szCs w:val="24"/>
-        </w:rPr>
-        <w:t xml:space="preserve">o seguinte trabalho: </w:t>
+        <w:t xml:space="preserve">No âmbito da disciplina de Projeto Integrado 1 foi-nos proposto o seguinte trabalho: </w:t>
       </w:r>
     </w:p>
     <w:p>
@@ -1296,33 +1197,15 @@
           <w:sz w:val="24"/>
           <w:szCs w:val="24"/>
         </w:rPr>
-        <w:t xml:space="preserve"> aplicação </w:t>
-      </w:r>
-      <w:proofErr w:type="spellStart"/>
-      <w:r>
-        <w:rPr>
-          <w:sz w:val="24"/>
-          <w:szCs w:val="24"/>
-        </w:rPr>
-        <w:t>Algorithmi</w:t>
-      </w:r>
-      <w:proofErr w:type="spellEnd"/>
-      <w:r>
-        <w:rPr>
-          <w:sz w:val="24"/>
-          <w:szCs w:val="24"/>
-        </w:rPr>
-        <w:t xml:space="preserve">. A aplicação </w:t>
-      </w:r>
-      <w:proofErr w:type="spellStart"/>
-      <w:r>
-        <w:rPr>
-          <w:sz w:val="24"/>
-          <w:szCs w:val="24"/>
-        </w:rPr>
-        <w:t>Algorithmi</w:t>
-      </w:r>
-      <w:proofErr w:type="spellEnd"/>
+        <w:t xml:space="preserve"> aplicação Algorithmi</w:t>
+      </w:r>
+      <w:r>
+        <w:rPr>
+          <w:sz w:val="24"/>
+          <w:szCs w:val="24"/>
+        </w:rPr>
+        <w:t>. A aplicação Algorithmi</w:t>
+      </w:r>
       <w:r>
         <w:rPr>
           <w:sz w:val="24"/>
@@ -1385,103 +1268,32 @@
           <w:sz w:val="24"/>
           <w:szCs w:val="24"/>
         </w:rPr>
-        <w:t>Começámos por recolher a informação e filtrámo-la com os ficheiros “</w:t>
-      </w:r>
-      <w:proofErr w:type="spellStart"/>
-      <w:r>
-        <w:rPr>
-          <w:sz w:val="24"/>
-          <w:szCs w:val="24"/>
-        </w:rPr>
-        <w:t>readdataX.php</w:t>
-      </w:r>
-      <w:proofErr w:type="spellEnd"/>
-      <w:r>
-        <w:rPr>
-          <w:sz w:val="24"/>
-          <w:szCs w:val="24"/>
-        </w:rPr>
-        <w:t>”. Estes ficheiros armazenam a informação em documentos “</w:t>
-      </w:r>
-      <w:proofErr w:type="spellStart"/>
-      <w:r>
-        <w:rPr>
-          <w:sz w:val="24"/>
-          <w:szCs w:val="24"/>
-        </w:rPr>
-        <w:t>csv</w:t>
-      </w:r>
-      <w:proofErr w:type="spellEnd"/>
-      <w:r>
-        <w:rPr>
-          <w:sz w:val="24"/>
-          <w:szCs w:val="24"/>
-        </w:rPr>
-        <w:t>”. Através de vários ficheiros (“</w:t>
-      </w:r>
-      <w:proofErr w:type="spellStart"/>
-      <w:r>
-        <w:rPr>
-          <w:sz w:val="24"/>
-          <w:szCs w:val="24"/>
-        </w:rPr>
-        <w:t>getdayssend.php</w:t>
-      </w:r>
-      <w:proofErr w:type="spellEnd"/>
-      <w:r>
-        <w:rPr>
-          <w:sz w:val="24"/>
-          <w:szCs w:val="24"/>
-        </w:rPr>
-        <w:t>”, “</w:t>
-      </w:r>
-      <w:proofErr w:type="spellStart"/>
-      <w:r>
-        <w:rPr>
-          <w:sz w:val="24"/>
-          <w:szCs w:val="24"/>
-        </w:rPr>
-        <w:t>getweekssend.php</w:t>
-      </w:r>
-      <w:proofErr w:type="spellEnd"/>
-      <w:r>
-        <w:rPr>
-          <w:sz w:val="24"/>
-          <w:szCs w:val="24"/>
-        </w:rPr>
-        <w:t>”, “</w:t>
-      </w:r>
-      <w:proofErr w:type="spellStart"/>
-      <w:r>
-        <w:rPr>
-          <w:sz w:val="24"/>
-          <w:szCs w:val="24"/>
-        </w:rPr>
-        <w:t>getmonthssend.php</w:t>
-      </w:r>
-      <w:proofErr w:type="spellEnd"/>
-      <w:r>
-        <w:rPr>
-          <w:sz w:val="24"/>
-          <w:szCs w:val="24"/>
-        </w:rPr>
-        <w:t xml:space="preserve">”, etc.), convertemos os dados em </w:t>
-      </w:r>
-      <w:proofErr w:type="spellStart"/>
-      <w:r>
-        <w:rPr>
-          <w:sz w:val="24"/>
-          <w:szCs w:val="24"/>
-        </w:rPr>
-        <w:t>json</w:t>
-      </w:r>
-      <w:proofErr w:type="spellEnd"/>
-      <w:r>
-        <w:rPr>
-          <w:sz w:val="24"/>
-          <w:szCs w:val="24"/>
-        </w:rPr>
-        <w:t xml:space="preserve"> e com recurso do ficheiro “final” “sendchart.html” construímos a página pretendida, página essa que apresenta os gráficos diários, semanais e mensais.</w:t>
+        <w:t>Começámos por recolher a informação e filtrámo-la com os ficheiros “readdataX.php”. Estes ficheiros armazenam a informação em documentos “csv”. Através de vários ficheiros (“getdayssend.php”, “getweekssend.php”, “getmonthssend.php”, etc.), convertemos os dados em json e com recurso do ficheiro “final” “sendchart.html” construímos a página pretendida, página essa que apresenta os gráficos diários, semanais e mensais.</w:t>
+      </w:r>
+    </w:p>
+    <w:p>
+      <w:pPr>
+        <w:suppressAutoHyphens w:val="0"/>
+        <w:rPr>
+          <w:sz w:val="24"/>
+          <w:szCs w:val="24"/>
+        </w:rPr>
+      </w:pPr>
+      <w:r>
+        <w:rPr>
+          <w:sz w:val="24"/>
+          <w:szCs w:val="24"/>
+        </w:rPr>
+        <w:br w:type="page"/>
+      </w:r>
+    </w:p>
+    <w:p>
+      <w:pPr>
+        <w:pStyle w:val="Heading1"/>
+      </w:pPr>
+      <w:r>
+        <w:lastRenderedPageBreak/>
+        <w:t>Desenvolvimento do Projeto</w:t>
       </w:r>
     </w:p>
     <w:p>
@@ -1505,6 +1317,30 @@
           <w:szCs w:val="24"/>
         </w:rPr>
         <w:tab/>
+      </w:r>
+      <w:r>
+        <w:rPr>
+          <w:sz w:val="24"/>
+          <w:szCs w:val="24"/>
+        </w:rPr>
+        <w:t>Capítulo dedicado à descrição extensiva da solução descoberta para a elaboração do projeto. Divido por ficheiros e processos como secções.</w:t>
+      </w:r>
+    </w:p>
+    <w:p>
+      <w:pPr>
+        <w:rPr>
+          <w:sz w:val="24"/>
+          <w:szCs w:val="24"/>
+        </w:rPr>
+      </w:pPr>
+    </w:p>
+    <w:p>
+      <w:pPr>
+        <w:pStyle w:val="Heading2"/>
+      </w:pPr>
+      <w:r>
+        <w:tab/>
+        <w:t>Filtragem de dados</w:t>
       </w:r>
     </w:p>
     <w:p>
@@ -1564,9 +1400,9 @@
     </w:p>
     <w:p>
       <w:pPr>
-        <w:pStyle w:val="Ttulo1"/>
-      </w:pPr>
-      <w:bookmarkStart w:id="1" w:name="_Toc139465060"/>
+        <w:pStyle w:val="Heading1"/>
+      </w:pPr>
+      <w:bookmarkStart w:id="1" w:name="_Toc139851117"/>
       <w:r>
         <w:t>Ferramentas Utilizadas</w:t>
       </w:r>
@@ -1585,73 +1421,28 @@
     <w:p/>
     <w:p>
       <w:pPr>
-        <w:pStyle w:val="PargrafodaLista"/>
+        <w:pStyle w:val="ListParagraph"/>
         <w:numPr>
           <w:ilvl w:val="0"/>
           <w:numId w:val="1"/>
         </w:numPr>
       </w:pPr>
-      <w:proofErr w:type="spellStart"/>
-      <w:r>
-        <w:t>Notepad</w:t>
-      </w:r>
-      <w:proofErr w:type="spellEnd"/>
-      <w:r>
-        <w:t xml:space="preserve">++ e Visual </w:t>
-      </w:r>
-      <w:proofErr w:type="spellStart"/>
-      <w:r>
-        <w:t>Studio</w:t>
-      </w:r>
-      <w:proofErr w:type="spellEnd"/>
-      <w:r>
-        <w:t xml:space="preserve"> </w:t>
-      </w:r>
-      <w:proofErr w:type="spellStart"/>
-      <w:r>
-        <w:t>Code</w:t>
-      </w:r>
-      <w:proofErr w:type="spellEnd"/>
-      <w:r>
-        <w:t xml:space="preserve">, </w:t>
-      </w:r>
-      <w:r>
-        <w:t xml:space="preserve">editores de código escolhidos pela sua acessibilidade e compatibilidade com a linguagem PHP e HTML. Funcionalidades que adicionalmente influenciaram a escolha foram a deteção preliminar de erros (Visual </w:t>
-      </w:r>
-      <w:proofErr w:type="spellStart"/>
-      <w:r>
-        <w:t>Studio</w:t>
-      </w:r>
-      <w:proofErr w:type="spellEnd"/>
-      <w:r>
-        <w:t xml:space="preserve"> </w:t>
-      </w:r>
-      <w:proofErr w:type="spellStart"/>
-      <w:r>
-        <w:t>Code</w:t>
-      </w:r>
-      <w:proofErr w:type="spellEnd"/>
-      <w:r>
-        <w:t>) e direto acesso através do XAMPP(</w:t>
-      </w:r>
-      <w:proofErr w:type="spellStart"/>
-      <w:r>
-        <w:t>Notepad</w:t>
-      </w:r>
-      <w:proofErr w:type="spellEnd"/>
-      <w:r>
-        <w:t>++) como exemplos mais prominentes.</w:t>
-      </w:r>
-    </w:p>
-    <w:p>
-      <w:pPr>
-        <w:pStyle w:val="PargrafodaLista"/>
+      <w:r>
+        <w:t xml:space="preserve">Notepad++ e Visual Studio Code, </w:t>
+      </w:r>
+      <w:r>
+        <w:t>editores de código escolhidos pela sua acessibilidade e compatibilidade com a linguagem PHP e HTML. Funcionalidades que adicionalmente influenciaram a escolha foram a deteção preliminar de erros (Visual Studio Code) e direto acesso através do XAMPP(Notepad++) como exemplos mais prominentes.</w:t>
+      </w:r>
+    </w:p>
+    <w:p>
+      <w:pPr>
+        <w:pStyle w:val="ListParagraph"/>
         <w:ind w:left="1440"/>
       </w:pPr>
     </w:p>
     <w:p>
       <w:pPr>
-        <w:pStyle w:val="PargrafodaLista"/>
+        <w:pStyle w:val="ListParagraph"/>
         <w:numPr>
           <w:ilvl w:val="0"/>
           <w:numId w:val="1"/>
@@ -1660,6 +1451,9 @@
       <w:r>
         <w:t xml:space="preserve">XAMPP, </w:t>
       </w:r>
+      <w:r>
+        <w:t>pacote de software que disponibiliza a criação e manutenção de um servidor local com suporte para múltiplos serviços para a execução e testagem do código elaborado.</w:t>
+      </w:r>
     </w:p>
     <w:p>
       <w:r>
@@ -1668,19 +1462,17 @@
     </w:p>
     <w:p>
       <w:pPr>
-        <w:pStyle w:val="Ttulo1"/>
+        <w:pStyle w:val="Heading1"/>
         <w:pageBreakBefore/>
       </w:pPr>
       <w:bookmarkStart w:id="2" w:name="_Webgrafia"/>
-      <w:bookmarkStart w:id="3" w:name="_Toc139465061"/>
+      <w:bookmarkStart w:id="3" w:name="_Toc139851118"/>
       <w:bookmarkEnd w:id="2"/>
-      <w:proofErr w:type="spellStart"/>
       <w:r>
         <w:lastRenderedPageBreak/>
         <w:t>Webgrafia</w:t>
       </w:r>
       <w:bookmarkEnd w:id="3"/>
-      <w:proofErr w:type="spellEnd"/>
     </w:p>
     <w:p/>
     <w:p>
@@ -1728,12 +1520,12 @@
 <w:ftr xmlns:wpc="http://schemas.microsoft.com/office/word/2010/wordprocessingCanvas" xmlns:cx="http://schemas.microsoft.com/office/drawing/2014/chartex" xmlns:cx1="http://schemas.microsoft.com/office/drawing/2015/9/8/chartex" xmlns:cx2="http://schemas.microsoft.com/office/drawing/2015/10/21/chartex" xmlns:cx3="http://schemas.microsoft.com/office/drawing/2016/5/9/chartex" xmlns:cx4="http://schemas.microsoft.com/office/drawing/2016/5/10/chartex" xmlns:cx5="http://schemas.microsoft.com/office/drawing/2016/5/11/chartex" xmlns:cx6="http://schemas.microsoft.com/office/drawing/2016/5/12/chartex" xmlns:cx7="http://schemas.microsoft.com/office/drawing/2016/5/13/chartex" xmlns:cx8="http://schemas.microsoft.com/office/drawing/2016/5/14/chartex" xmlns:mc="http://schemas.openxmlformats.org/markup-compatibility/2006" xmlns:aink="http://schemas.microsoft.com/office/drawing/2016/ink" xmlns:am3d="http://schemas.microsoft.com/office/drawing/2017/model3d" xmlns:o="urn:schemas-microsoft-com:office:office" xmlns:oel="http://schemas.microsoft.com/office/2019/extlst" xmlns:r="http://schemas.openxmlformats.org/officeDocument/2006/relationships" xmlns:m="http://schemas.openxmlformats.org/officeDocument/2006/math" xmlns:v="urn:schemas-microsoft-com:vml" xmlns:wp14="http://schemas.microsoft.com/office/word/2010/wordprocessingDrawing" xmlns:wp="http://schemas.openxmlformats.org/drawingml/2006/wordprocessingDrawing" xmlns:w10="urn:schemas-microsoft-com:office:word" xmlns:w="http://schemas.openxmlformats.org/wordprocessingml/2006/main" xmlns:w14="http://schemas.microsoft.com/office/word/2010/wordml" xmlns:w15="http://schemas.microsoft.com/office/word/2012/wordml" xmlns:w16cex="http://schemas.microsoft.com/office/word/2018/wordml/cex" xmlns:w16cid="http://schemas.microsoft.com/office/word/2016/wordml/cid" xmlns:w16="http://schemas.microsoft.com/office/word/2018/wordml" xmlns:w16sdtdh="http://schemas.microsoft.com/office/word/2020/wordml/sdtdatahash" xmlns:w16se="http://schemas.microsoft.com/office/word/2015/wordml/symex" xmlns:wpg="http://schemas.microsoft.com/office/word/2010/wordprocessingGroup" xmlns:wpi="http://schemas.microsoft.com/office/word/2010/wordprocessingInk" xmlns:wne="http://schemas.microsoft.com/office/word/2006/wordml" xmlns:wps="http://schemas.microsoft.com/office/word/2010/wordprocessingShape" mc:Ignorable="w14 w15 w16se w16cid w16 w16cex w16sdtdh wp14">
   <w:p>
     <w:pPr>
-      <w:pStyle w:val="Rodap"/>
+      <w:pStyle w:val="Footer"/>
     </w:pPr>
   </w:p>
   <w:p>
     <w:pPr>
-      <w:pStyle w:val="Rodap"/>
+      <w:pStyle w:val="Footer"/>
     </w:pPr>
     <w:r>
       <w:fldChar w:fldCharType="begin"/>
@@ -1753,7 +1545,7 @@
   </w:p>
   <w:p>
     <w:pPr>
-      <w:pStyle w:val="Rodap"/>
+      <w:pStyle w:val="Footer"/>
     </w:pPr>
   </w:p>
 </w:ftr>
@@ -1791,7 +1583,7 @@
 <w:hdr xmlns:wpc="http://schemas.microsoft.com/office/word/2010/wordprocessingCanvas" xmlns:cx="http://schemas.microsoft.com/office/drawing/2014/chartex" xmlns:cx1="http://schemas.microsoft.com/office/drawing/2015/9/8/chartex" xmlns:cx2="http://schemas.microsoft.com/office/drawing/2015/10/21/chartex" xmlns:cx3="http://schemas.microsoft.com/office/drawing/2016/5/9/chartex" xmlns:cx4="http://schemas.microsoft.com/office/drawing/2016/5/10/chartex" xmlns:cx5="http://schemas.microsoft.com/office/drawing/2016/5/11/chartex" xmlns:cx6="http://schemas.microsoft.com/office/drawing/2016/5/12/chartex" xmlns:cx7="http://schemas.microsoft.com/office/drawing/2016/5/13/chartex" xmlns:cx8="http://schemas.microsoft.com/office/drawing/2016/5/14/chartex" xmlns:mc="http://schemas.openxmlformats.org/markup-compatibility/2006" xmlns:aink="http://schemas.microsoft.com/office/drawing/2016/ink" xmlns:am3d="http://schemas.microsoft.com/office/drawing/2017/model3d" xmlns:o="urn:schemas-microsoft-com:office:office" xmlns:oel="http://schemas.microsoft.com/office/2019/extlst" xmlns:r="http://schemas.openxmlformats.org/officeDocument/2006/relationships" xmlns:m="http://schemas.openxmlformats.org/officeDocument/2006/math" xmlns:v="urn:schemas-microsoft-com:vml" xmlns:wp14="http://schemas.microsoft.com/office/word/2010/wordprocessingDrawing" xmlns:wp="http://schemas.openxmlformats.org/drawingml/2006/wordprocessingDrawing" xmlns:w10="urn:schemas-microsoft-com:office:word" xmlns:w="http://schemas.openxmlformats.org/wordprocessingml/2006/main" xmlns:w14="http://schemas.microsoft.com/office/word/2010/wordml" xmlns:w15="http://schemas.microsoft.com/office/word/2012/wordml" xmlns:w16cex="http://schemas.microsoft.com/office/word/2018/wordml/cex" xmlns:w16cid="http://schemas.microsoft.com/office/word/2016/wordml/cid" xmlns:w16="http://schemas.microsoft.com/office/word/2018/wordml" xmlns:w16sdtdh="http://schemas.microsoft.com/office/word/2020/wordml/sdtdatahash" xmlns:w16se="http://schemas.microsoft.com/office/word/2015/wordml/symex" xmlns:wpg="http://schemas.microsoft.com/office/word/2010/wordprocessingGroup" xmlns:wpi="http://schemas.microsoft.com/office/word/2010/wordprocessingInk" xmlns:wne="http://schemas.microsoft.com/office/word/2006/wordml" xmlns:wps="http://schemas.microsoft.com/office/word/2010/wordprocessingShape" mc:Ignorable="w14 w15 w16se w16cid w16 w16cex w16sdtdh wp14">
   <w:p>
     <w:pPr>
-      <w:pStyle w:val="Cabealho"/>
+      <w:pStyle w:val="Header"/>
       <w:tabs>
         <w:tab w:val="clear" w:pos="4419"/>
         <w:tab w:val="clear" w:pos="8838"/>
@@ -2628,7 +2420,7 @@
       <w:lang w:val="pt-PT"/>
     </w:rPr>
   </w:style>
-  <w:style w:type="paragraph" w:styleId="Ttulo1">
+  <w:style w:type="paragraph" w:styleId="Heading1">
     <w:name w:val="heading 1"/>
     <w:basedOn w:val="Normal"/>
     <w:next w:val="Normal"/>
@@ -2647,7 +2439,7 @@
       <w:szCs w:val="32"/>
     </w:rPr>
   </w:style>
-  <w:style w:type="paragraph" w:styleId="Ttulo2">
+  <w:style w:type="paragraph" w:styleId="Heading2">
     <w:name w:val="heading 2"/>
     <w:basedOn w:val="Normal"/>
     <w:next w:val="Normal"/>
@@ -2667,12 +2459,13 @@
       <w:szCs w:val="26"/>
     </w:rPr>
   </w:style>
-  <w:style w:type="character" w:default="1" w:styleId="Tipodeletrapredefinidodopargrafo">
+  <w:style w:type="character" w:default="1" w:styleId="DefaultParagraphFont">
     <w:name w:val="Default Paragraph Font"/>
     <w:uiPriority w:val="1"/>
+    <w:semiHidden/>
     <w:unhideWhenUsed/>
   </w:style>
-  <w:style w:type="table" w:default="1" w:styleId="Tabelanormal">
+  <w:style w:type="table" w:default="1" w:styleId="TableNormal">
     <w:name w:val="Normal Table"/>
     <w:uiPriority w:val="99"/>
     <w:semiHidden/>
@@ -2687,13 +2480,13 @@
       </w:tblCellMar>
     </w:tblPr>
   </w:style>
-  <w:style w:type="numbering" w:default="1" w:styleId="Semlista">
+  <w:style w:type="numbering" w:default="1" w:styleId="NoList">
     <w:name w:val="No List"/>
     <w:uiPriority w:val="99"/>
     <w:semiHidden/>
     <w:unhideWhenUsed/>
   </w:style>
-  <w:style w:type="paragraph" w:styleId="Ttulo">
+  <w:style w:type="paragraph" w:styleId="Title">
     <w:name w:val="Title"/>
     <w:basedOn w:val="Normal"/>
     <w:next w:val="Normal"/>
@@ -2712,7 +2505,7 @@
   </w:style>
   <w:style w:type="character" w:customStyle="1" w:styleId="TitleChar">
     <w:name w:val="Title Char"/>
-    <w:basedOn w:val="Tipodeletrapredefinidodopargrafo"/>
+    <w:basedOn w:val="DefaultParagraphFont"/>
     <w:rPr>
       <w:rFonts w:ascii="Calibri Light" w:eastAsia="Times New Roman" w:hAnsi="Calibri Light" w:cs="Times New Roman"/>
       <w:spacing w:val="-10"/>
@@ -2724,7 +2517,7 @@
   </w:style>
   <w:style w:type="character" w:customStyle="1" w:styleId="Heading1Char">
     <w:name w:val="Heading 1 Char"/>
-    <w:basedOn w:val="Tipodeletrapredefinidodopargrafo"/>
+    <w:basedOn w:val="DefaultParagraphFont"/>
     <w:rPr>
       <w:rFonts w:ascii="Calibri Light" w:eastAsia="Times New Roman" w:hAnsi="Calibri Light" w:cs="Times New Roman"/>
       <w:color w:val="2F5496"/>
@@ -2733,9 +2526,9 @@
       <w:lang w:val="pt-PT"/>
     </w:rPr>
   </w:style>
-  <w:style w:type="character" w:styleId="Hiperligao">
+  <w:style w:type="character" w:styleId="Hyperlink">
     <w:name w:val="Hyperlink"/>
-    <w:basedOn w:val="Tipodeletrapredefinidodopargrafo"/>
+    <w:basedOn w:val="DefaultParagraphFont"/>
     <w:uiPriority w:val="99"/>
     <w:rPr>
       <w:color w:val="0000FF"/>
@@ -2744,7 +2537,7 @@
   </w:style>
   <w:style w:type="character" w:customStyle="1" w:styleId="Heading2Char">
     <w:name w:val="Heading 2 Char"/>
-    <w:basedOn w:val="Tipodeletrapredefinidodopargrafo"/>
+    <w:basedOn w:val="DefaultParagraphFont"/>
     <w:rPr>
       <w:rFonts w:ascii="Calibri Light" w:eastAsia="Times New Roman" w:hAnsi="Calibri Light" w:cs="Times New Roman"/>
       <w:color w:val="2F5496"/>
@@ -2753,7 +2546,7 @@
       <w:lang w:val="pt-PT"/>
     </w:rPr>
   </w:style>
-  <w:style w:type="paragraph" w:styleId="Legenda">
+  <w:style w:type="paragraph" w:styleId="Caption">
     <w:name w:val="caption"/>
     <w:basedOn w:val="Normal"/>
     <w:next w:val="Normal"/>
@@ -2768,15 +2561,15 @@
       <w:szCs w:val="18"/>
     </w:rPr>
   </w:style>
-  <w:style w:type="character" w:styleId="MenoNoResolvida">
+  <w:style w:type="character" w:styleId="UnresolvedMention">
     <w:name w:val="Unresolved Mention"/>
-    <w:basedOn w:val="Tipodeletrapredefinidodopargrafo"/>
+    <w:basedOn w:val="DefaultParagraphFont"/>
     <w:rPr>
       <w:color w:val="605E5C"/>
       <w:shd w:val="clear" w:color="auto" w:fill="E1DFDD"/>
     </w:rPr>
   </w:style>
-  <w:style w:type="paragraph" w:styleId="Cabealho">
+  <w:style w:type="paragraph" w:styleId="Header">
     <w:name w:val="header"/>
     <w:basedOn w:val="Normal"/>
     <w:pPr>
@@ -2789,12 +2582,12 @@
   </w:style>
   <w:style w:type="character" w:customStyle="1" w:styleId="HeaderChar">
     <w:name w:val="Header Char"/>
-    <w:basedOn w:val="Tipodeletrapredefinidodopargrafo"/>
+    <w:basedOn w:val="DefaultParagraphFont"/>
     <w:rPr>
       <w:lang w:val="pt-PT"/>
     </w:rPr>
   </w:style>
-  <w:style w:type="paragraph" w:styleId="Rodap">
+  <w:style w:type="paragraph" w:styleId="Footer">
     <w:name w:val="footer"/>
     <w:basedOn w:val="Normal"/>
     <w:pPr>
@@ -2807,18 +2600,18 @@
   </w:style>
   <w:style w:type="character" w:customStyle="1" w:styleId="FooterChar">
     <w:name w:val="Footer Char"/>
-    <w:basedOn w:val="Tipodeletrapredefinidodopargrafo"/>
+    <w:basedOn w:val="DefaultParagraphFont"/>
     <w:rPr>
       <w:lang w:val="pt-PT"/>
     </w:rPr>
   </w:style>
-  <w:style w:type="paragraph" w:styleId="ndice1">
+  <w:style w:type="paragraph" w:styleId="TOC1">
     <w:name w:val="toc 1"/>
     <w:basedOn w:val="Normal"/>
     <w:next w:val="Normal"/>
     <w:autoRedefine/>
     <w:uiPriority w:val="39"/>
-    <w:rsid w:val="009173D9"/>
+    <w:rsid w:val="00682EDD"/>
     <w:pPr>
       <w:tabs>
         <w:tab w:val="right" w:leader="dot" w:pos="8494"/>
@@ -2826,7 +2619,7 @@
       <w:spacing w:after="100"/>
     </w:pPr>
   </w:style>
-  <w:style w:type="paragraph" w:styleId="ndice2">
+  <w:style w:type="paragraph" w:styleId="TOC2">
     <w:name w:val="toc 2"/>
     <w:basedOn w:val="Normal"/>
     <w:next w:val="Normal"/>
@@ -2837,15 +2630,15 @@
       <w:ind w:left="220"/>
     </w:pPr>
   </w:style>
-  <w:style w:type="character" w:styleId="Hiperligaovisitada">
+  <w:style w:type="character" w:styleId="FollowedHyperlink">
     <w:name w:val="FollowedHyperlink"/>
-    <w:basedOn w:val="Tipodeletrapredefinidodopargrafo"/>
+    <w:basedOn w:val="DefaultParagraphFont"/>
     <w:rPr>
       <w:color w:val="954F72"/>
       <w:u w:val="single"/>
     </w:rPr>
   </w:style>
-  <w:style w:type="paragraph" w:styleId="PargrafodaLista">
+  <w:style w:type="paragraph" w:styleId="ListParagraph">
     <w:name w:val="List Paragraph"/>
     <w:basedOn w:val="Normal"/>
     <w:uiPriority w:val="34"/>
@@ -2856,9 +2649,9 @@
       <w:contextualSpacing/>
     </w:pPr>
   </w:style>
-  <w:style w:type="character" w:styleId="Forte">
+  <w:style w:type="character" w:styleId="Strong">
     <w:name w:val="Strong"/>
-    <w:basedOn w:val="Tipodeletrapredefinidodopargrafo"/>
+    <w:basedOn w:val="DefaultParagraphFont"/>
     <w:uiPriority w:val="22"/>
     <w:qFormat/>
     <w:rsid w:val="009173D9"/>

</xml_diff>